<commit_message>
WA seal edits to add table summaries
table summaries, and adding lags in addition to subtracting
</commit_message>
<xml_diff>
--- a/WASeal/Doc/20210502_ECOLOGY_Appendix1.docx
+++ b/WASeal/Doc/20210502_ECOLOGY_Appendix1.docx
@@ -542,13 +542,7 @@
         <w:rPr>
           <w:rFonts w:ascii="Times New Roman" w:hAnsi="Times New Roman" w:cs="Times New Roman"/>
         </w:rPr>
-        <w:t>Norleuc</w:t>
-      </w:r>
-      <w:r>
-        <w:rPr>
-          <w:rFonts w:ascii="Times New Roman" w:hAnsi="Times New Roman" w:cs="Times New Roman"/>
-        </w:rPr>
-        <w:t>ine</w:t>
+        <w:t>Norleucine</w:t>
       </w:r>
       <w:proofErr w:type="spellEnd"/>
       <w:r>
@@ -3364,19 +3358,7 @@
           <w:rFonts w:ascii="Times New Roman" w:eastAsia="Times New Roman" w:hAnsi="Times New Roman" w:cs="Times New Roman"/>
         </w:rPr>
         <w:tab/>
-        <w:t xml:space="preserve">Harbor seals in Washington do not have distinct trophic ecology based on </w:t>
-      </w:r>
-      <w:r>
-        <w:rPr>
-          <w:rFonts w:ascii="Times New Roman" w:eastAsia="Times New Roman" w:hAnsi="Times New Roman" w:cs="Times New Roman"/>
-        </w:rPr>
-        <w:t xml:space="preserve">adult </w:t>
-      </w:r>
-      <w:r>
-        <w:rPr>
-          <w:rFonts w:ascii="Times New Roman" w:eastAsia="Times New Roman" w:hAnsi="Times New Roman" w:cs="Times New Roman"/>
-        </w:rPr>
-        <w:t xml:space="preserve">size (Figure </w:t>
+        <w:t xml:space="preserve">Harbor seals in Washington do not have distinct trophic ecology based on adult size (Figure </w:t>
       </w:r>
       <w:r>
         <w:rPr>
@@ -3487,19 +3469,7 @@
         <w:rPr>
           <w:rFonts w:ascii="Times New Roman" w:eastAsia="Times New Roman" w:hAnsi="Times New Roman" w:cs="Times New Roman"/>
         </w:rPr>
-        <w:t xml:space="preserve"> et al. 2015, Wilson et al. 2014). Additionally, this study focused on adult harbor seals and changes in trophic position between juveniles, sub adults and adults are possible </w:t>
-      </w:r>
-      <w:r>
-        <w:rPr>
-          <w:rFonts w:ascii="Times New Roman" w:eastAsia="Times New Roman" w:hAnsi="Times New Roman" w:cs="Times New Roman"/>
-        </w:rPr>
-        <w:t>as indicted by</w:t>
-      </w:r>
-      <w:r>
-        <w:rPr>
-          <w:rFonts w:ascii="Times New Roman" w:eastAsia="Times New Roman" w:hAnsi="Times New Roman" w:cs="Times New Roman"/>
-        </w:rPr>
-        <w:t xml:space="preserve"> pinniped studies (Zhao et al. 2004). Regardless, our results show long-term consistencies in the trophic niche exploited by both male and female harbor seals regardless of adult size in Washington.</w:t>
+        <w:t xml:space="preserve"> et al. 2015, Wilson et al. 2014). Additionally, this study focused on adult harbor seals and changes in trophic position between juveniles, sub adults and adults are possible as indicted by pinniped studies (Zhao et al. 2004). Regardless, our results show long-term consistencies in the trophic niche exploited by both male and female harbor seals regardless of adult size in Washington.</w:t>
       </w:r>
     </w:p>
     <w:p>
@@ -4375,19 +4345,7 @@
         <w:rPr>
           <w:rFonts w:ascii="Times New Roman" w:hAnsi="Times New Roman" w:cs="Times New Roman"/>
         </w:rPr>
-        <w:t xml:space="preserve">offered three distinct benefits </w:t>
-      </w:r>
-      <w:r>
-        <w:rPr>
-          <w:rFonts w:ascii="Times New Roman" w:hAnsi="Times New Roman" w:cs="Times New Roman"/>
-        </w:rPr>
-        <w:t>compared to a glutamic acid only parameterization:</w:t>
-      </w:r>
-      <w:r>
-        <w:rPr>
-          <w:rFonts w:ascii="Times New Roman" w:hAnsi="Times New Roman" w:cs="Times New Roman"/>
-        </w:rPr>
-        <w:t xml:space="preserve"> </w:t>
+        <w:t xml:space="preserve">offered three distinct benefits compared to a glutamic acid only parameterization: </w:t>
       </w:r>
       <w:r>
         <w:rPr>
@@ -4492,13 +4450,7 @@
         <w:rPr>
           <w:rFonts w:ascii="Times New Roman" w:hAnsi="Times New Roman" w:cs="Times New Roman"/>
         </w:rPr>
-        <w:t>ob</w:t>
-      </w:r>
-      <w:r>
-        <w:rPr>
-          <w:rFonts w:ascii="Times New Roman" w:hAnsi="Times New Roman" w:cs="Times New Roman"/>
-        </w:rPr>
-        <w:t xml:space="preserve">served </w:t>
+        <w:t xml:space="preserve">observed </w:t>
       </w:r>
       <w:r>
         <w:rPr>
@@ -5169,7 +5121,6 @@
         </w:rPr>
         <w:br w:type="page"/>
       </w:r>
-      <w:bookmarkStart w:id="0" w:name="_GoBack"/>
       <w:r>
         <w:rPr>
           <w:rFonts w:ascii="Times New Roman" w:hAnsi="Times New Roman" w:cs="Times New Roman"/>
@@ -5184,7 +5135,6 @@
         </w:rPr>
         <w:t xml:space="preserve">: Sex specific trophic position for male (M) and female (F) harbor seals pooled over the past century and calculated using five different trophic amino acids (glutamic acid, alanine, aspartic acid, valine, and proline) for a) Salish Sea and b) coastal Washington specimens. </w:t>
       </w:r>
-      <w:bookmarkEnd w:id="0"/>
     </w:p>
     <w:p>
       <w:pPr>
@@ -5293,19 +5243,7 @@
         <w:rPr>
           <w:rFonts w:ascii="Times New Roman" w:hAnsi="Times New Roman" w:cs="Times New Roman"/>
         </w:rPr>
-        <w:t xml:space="preserve">Time series of harbor seal trophic position in a) coastal Washington and b) the Salish Sea for five different trophic amino acids (glutamic acid, alanine, aspartic acid, valine, and proline) calculated using the source amino acid phenylalanine. Color corresponds to trophic amino acid, </w:t>
-      </w:r>
-      <w:r>
-        <w:rPr>
-          <w:rFonts w:ascii="Times New Roman" w:hAnsi="Times New Roman" w:cs="Times New Roman"/>
-        </w:rPr>
-        <w:t xml:space="preserve">while </w:t>
-      </w:r>
-      <w:r>
-        <w:rPr>
-          <w:rFonts w:ascii="Times New Roman" w:hAnsi="Times New Roman" w:cs="Times New Roman"/>
-        </w:rPr>
-        <w:t>line shows the fit of a generalized additive model with a smoothed term by year and a k of 6. * denotes a significant smoothed term.</w:t>
+        <w:t>Time series of harbor seal trophic position in a) coastal Washington and b) the Salish Sea for five different trophic amino acids (glutamic acid, alanine, aspartic acid, valine, and proline) calculated using the source amino acid phenylalanine. Color corresponds to trophic amino acid, while line shows the fit of a generalized additive model with a smoothed term by year and a k of 6. * denotes a significant smoothed term.</w:t>
       </w:r>
     </w:p>
     <w:p>
@@ -9692,7 +9630,19 @@
         <w:rPr>
           <w:rFonts w:ascii="Times New Roman" w:hAnsi="Times New Roman" w:cs="Times New Roman"/>
         </w:rPr>
-        <w:t xml:space="preserve"> Total number of models tested = 53.</w:t>
+        <w:t xml:space="preserve"> Total number of models tested = </w:t>
+      </w:r>
+      <w:r>
+        <w:rPr>
+          <w:rFonts w:ascii="Times New Roman" w:hAnsi="Times New Roman" w:cs="Times New Roman"/>
+        </w:rPr>
+        <w:t>35</w:t>
+      </w:r>
+      <w:r>
+        <w:rPr>
+          <w:rFonts w:ascii="Times New Roman" w:hAnsi="Times New Roman" w:cs="Times New Roman"/>
+        </w:rPr>
+        <w:t>.</w:t>
       </w:r>
     </w:p>
     <w:p>
@@ -10909,6 +10859,7 @@
           <w:rFonts w:ascii="Times New Roman" w:hAnsi="Times New Roman" w:cs="Times New Roman"/>
         </w:rPr>
       </w:pPr>
+      <w:bookmarkStart w:id="0" w:name="_GoBack"/>
       <w:r>
         <w:rPr>
           <w:rFonts w:ascii="Times New Roman" w:hAnsi="Times New Roman" w:cs="Times New Roman"/>
@@ -10935,7 +10886,13 @@
         <w:rPr>
           <w:rFonts w:ascii="Times New Roman" w:hAnsi="Times New Roman" w:cs="Times New Roman"/>
         </w:rPr>
-        <w:t>Covariates used to test prey availability as a bottom-up driver of harbor seal trophic ecology. Total number of models tested = 59.</w:t>
+        <w:t xml:space="preserve">Covariates used to test prey availability as a bottom-up driver of harbor seal trophic ecology. Total number of models tested = </w:t>
+      </w:r>
+      <w:r>
+        <w:rPr>
+          <w:rFonts w:ascii="Times New Roman" w:hAnsi="Times New Roman" w:cs="Times New Roman"/>
+        </w:rPr>
+        <w:t>30.</w:t>
       </w:r>
     </w:p>
     <w:tbl>
@@ -11685,282 +11642,6 @@
       </w:tr>
       <w:tr>
         <w:trPr>
-          <w:trHeight w:val="236"/>
-        </w:trPr>
-        <w:tc>
-          <w:tcPr>
-            <w:tcW w:w="2303" w:type="dxa"/>
-            <w:tcBorders>
-              <w:top w:val="single" w:sz="8" w:space="0" w:color="auto"/>
-              <w:left w:val="nil"/>
-              <w:bottom w:val="single" w:sz="8" w:space="0" w:color="auto"/>
-              <w:right w:val="nil"/>
-            </w:tcBorders>
-          </w:tcPr>
-          <w:p>
-            <w:pPr>
-              <w:rPr>
-                <w:rFonts w:ascii="Times New Roman" w:hAnsi="Times New Roman" w:cs="Times New Roman"/>
-              </w:rPr>
-            </w:pPr>
-            <w:r>
-              <w:rPr>
-                <w:rFonts w:ascii="Times New Roman" w:hAnsi="Times New Roman" w:cs="Times New Roman"/>
-              </w:rPr>
-              <w:t>Coho Salmon</w:t>
-            </w:r>
-          </w:p>
-        </w:tc>
-        <w:tc>
-          <w:tcPr>
-            <w:tcW w:w="5620" w:type="dxa"/>
-            <w:tcBorders>
-              <w:top w:val="single" w:sz="8" w:space="0" w:color="auto"/>
-              <w:left w:val="nil"/>
-              <w:bottom w:val="single" w:sz="8" w:space="0" w:color="auto"/>
-              <w:right w:val="nil"/>
-            </w:tcBorders>
-          </w:tcPr>
-          <w:p>
-            <w:pPr>
-              <w:rPr>
-                <w:rFonts w:ascii="Times New Roman" w:hAnsi="Times New Roman" w:cs="Times New Roman"/>
-                <w:sz w:val="20"/>
-                <w:szCs w:val="20"/>
-              </w:rPr>
-            </w:pPr>
-            <w:r>
-              <w:rPr>
-                <w:rFonts w:ascii="Times New Roman" w:hAnsi="Times New Roman" w:cs="Times New Roman"/>
-                <w:sz w:val="20"/>
-                <w:szCs w:val="20"/>
-              </w:rPr>
-              <w:t xml:space="preserve">Coho salmon spawner summary data including all populations with a time series with data from at least 1973. Includes: Coastal Estuaries, Eastern Bays, Hood Canal, Olympic Peninsula, Puget Sound, San Juan Islands, Strait of Juan de Fuca. </w:t>
-            </w:r>
-          </w:p>
-        </w:tc>
-        <w:tc>
-          <w:tcPr>
-            <w:tcW w:w="1382" w:type="dxa"/>
-            <w:tcBorders>
-              <w:top w:val="single" w:sz="8" w:space="0" w:color="auto"/>
-              <w:left w:val="nil"/>
-              <w:bottom w:val="single" w:sz="8" w:space="0" w:color="auto"/>
-              <w:right w:val="nil"/>
-            </w:tcBorders>
-          </w:tcPr>
-          <w:p>
-            <w:pPr>
-              <w:rPr>
-                <w:rFonts w:ascii="Times New Roman" w:hAnsi="Times New Roman" w:cs="Times New Roman"/>
-                <w:sz w:val="20"/>
-                <w:szCs w:val="20"/>
-              </w:rPr>
-            </w:pPr>
-            <w:r>
-              <w:rPr>
-                <w:rFonts w:ascii="Times New Roman" w:hAnsi="Times New Roman" w:cs="Times New Roman"/>
-                <w:sz w:val="20"/>
-                <w:szCs w:val="20"/>
-              </w:rPr>
-              <w:t>1973-2012</w:t>
-            </w:r>
-          </w:p>
-        </w:tc>
-        <w:tc>
-          <w:tcPr>
-            <w:tcW w:w="3962" w:type="dxa"/>
-            <w:tcBorders>
-              <w:top w:val="single" w:sz="8" w:space="0" w:color="auto"/>
-              <w:left w:val="nil"/>
-              <w:bottom w:val="single" w:sz="8" w:space="0" w:color="auto"/>
-              <w:right w:val="nil"/>
-            </w:tcBorders>
-          </w:tcPr>
-          <w:p>
-            <w:pPr>
-              <w:rPr>
-                <w:rFonts w:ascii="Times New Roman" w:hAnsi="Times New Roman" w:cs="Times New Roman"/>
-                <w:sz w:val="20"/>
-                <w:szCs w:val="20"/>
-              </w:rPr>
-            </w:pPr>
-            <w:r>
-              <w:rPr>
-                <w:rFonts w:ascii="Times New Roman" w:hAnsi="Times New Roman" w:cs="Times New Roman"/>
-                <w:sz w:val="20"/>
-                <w:szCs w:val="20"/>
-              </w:rPr>
-              <w:t>Northwest Fisheries Science Center, 2020: SPS Abundance - Salmon spawner abundance data compilation and</w:t>
-            </w:r>
-            <w:r>
-              <w:rPr>
-                <w:rFonts w:ascii="Times New Roman" w:hAnsi="Times New Roman" w:cs="Times New Roman"/>
-                <w:sz w:val="20"/>
-                <w:szCs w:val="20"/>
-              </w:rPr>
-              <w:t xml:space="preserve"> database managemen</w:t>
-            </w:r>
-            <w:r>
-              <w:rPr>
-                <w:rFonts w:ascii="Times New Roman" w:hAnsi="Times New Roman" w:cs="Times New Roman"/>
-                <w:sz w:val="20"/>
-                <w:szCs w:val="20"/>
-              </w:rPr>
-              <w:t>t</w:t>
-            </w:r>
-          </w:p>
-          <w:p>
-            <w:pPr>
-              <w:rPr>
-                <w:rFonts w:ascii="Times New Roman" w:hAnsi="Times New Roman" w:cs="Times New Roman"/>
-                <w:sz w:val="20"/>
-                <w:szCs w:val="20"/>
-              </w:rPr>
-            </w:pPr>
-          </w:p>
-        </w:tc>
-      </w:tr>
-      <w:tr>
-        <w:trPr>
-          <w:trHeight w:val="230"/>
-        </w:trPr>
-        <w:tc>
-          <w:tcPr>
-            <w:tcW w:w="2303" w:type="dxa"/>
-            <w:tcBorders>
-              <w:top w:val="single" w:sz="8" w:space="0" w:color="auto"/>
-              <w:left w:val="nil"/>
-              <w:bottom w:val="single" w:sz="8" w:space="0" w:color="auto"/>
-              <w:right w:val="nil"/>
-            </w:tcBorders>
-          </w:tcPr>
-          <w:p>
-            <w:pPr>
-              <w:rPr>
-                <w:rFonts w:ascii="Times New Roman" w:hAnsi="Times New Roman" w:cs="Times New Roman"/>
-              </w:rPr>
-            </w:pPr>
-            <w:r>
-              <w:rPr>
-                <w:rFonts w:ascii="Times New Roman" w:hAnsi="Times New Roman" w:cs="Times New Roman"/>
-              </w:rPr>
-              <w:t>Chum Salmon</w:t>
-            </w:r>
-          </w:p>
-        </w:tc>
-        <w:tc>
-          <w:tcPr>
-            <w:tcW w:w="5620" w:type="dxa"/>
-            <w:tcBorders>
-              <w:top w:val="single" w:sz="8" w:space="0" w:color="auto"/>
-              <w:left w:val="nil"/>
-              <w:bottom w:val="single" w:sz="8" w:space="0" w:color="auto"/>
-              <w:right w:val="nil"/>
-            </w:tcBorders>
-          </w:tcPr>
-          <w:p>
-            <w:pPr>
-              <w:rPr>
-                <w:rFonts w:ascii="Times New Roman" w:hAnsi="Times New Roman" w:cs="Times New Roman"/>
-                <w:sz w:val="20"/>
-                <w:szCs w:val="20"/>
-              </w:rPr>
-            </w:pPr>
-            <w:r>
-              <w:rPr>
-                <w:rFonts w:ascii="Times New Roman" w:hAnsi="Times New Roman" w:cs="Times New Roman"/>
-                <w:sz w:val="20"/>
-                <w:szCs w:val="20"/>
-              </w:rPr>
-              <w:t xml:space="preserve">Chum salmon spawner summary data including all populations with a time series with data from at least 1973. Includes: Hood Canal, Strait of Juan de Fuca. </w:t>
-            </w:r>
-          </w:p>
-        </w:tc>
-        <w:tc>
-          <w:tcPr>
-            <w:tcW w:w="1382" w:type="dxa"/>
-            <w:tcBorders>
-              <w:top w:val="single" w:sz="8" w:space="0" w:color="auto"/>
-              <w:left w:val="nil"/>
-              <w:bottom w:val="single" w:sz="8" w:space="0" w:color="auto"/>
-              <w:right w:val="nil"/>
-            </w:tcBorders>
-          </w:tcPr>
-          <w:p>
-            <w:pPr>
-              <w:rPr>
-                <w:rFonts w:ascii="Times New Roman" w:hAnsi="Times New Roman" w:cs="Times New Roman"/>
-                <w:sz w:val="20"/>
-                <w:szCs w:val="20"/>
-              </w:rPr>
-            </w:pPr>
-            <w:r>
-              <w:rPr>
-                <w:rFonts w:ascii="Times New Roman" w:hAnsi="Times New Roman" w:cs="Times New Roman"/>
-                <w:sz w:val="20"/>
-                <w:szCs w:val="20"/>
-              </w:rPr>
-              <w:t>1973-2012</w:t>
-            </w:r>
-          </w:p>
-        </w:tc>
-        <w:tc>
-          <w:tcPr>
-            <w:tcW w:w="3962" w:type="dxa"/>
-            <w:tcBorders>
-              <w:top w:val="single" w:sz="8" w:space="0" w:color="auto"/>
-              <w:left w:val="nil"/>
-              <w:bottom w:val="single" w:sz="8" w:space="0" w:color="auto"/>
-              <w:right w:val="nil"/>
-            </w:tcBorders>
-          </w:tcPr>
-          <w:p>
-            <w:pPr>
-              <w:rPr>
-                <w:rFonts w:ascii="Times New Roman" w:hAnsi="Times New Roman" w:cs="Times New Roman"/>
-                <w:sz w:val="20"/>
-                <w:szCs w:val="20"/>
-              </w:rPr>
-            </w:pPr>
-            <w:r>
-              <w:rPr>
-                <w:rFonts w:ascii="Times New Roman" w:hAnsi="Times New Roman" w:cs="Times New Roman"/>
-                <w:sz w:val="20"/>
-                <w:szCs w:val="20"/>
-              </w:rPr>
-              <w:t>Northwest Fisheries Science Center, 2020: SPS Abundance - Salmon spawner abundance data compilation and</w:t>
-            </w:r>
-            <w:r>
-              <w:rPr>
-                <w:rFonts w:ascii="Times New Roman" w:hAnsi="Times New Roman" w:cs="Times New Roman"/>
-                <w:sz w:val="20"/>
-                <w:szCs w:val="20"/>
-              </w:rPr>
-              <w:t xml:space="preserve"> database managemen</w:t>
-            </w:r>
-            <w:r>
-              <w:rPr>
-                <w:rFonts w:ascii="Times New Roman" w:hAnsi="Times New Roman" w:cs="Times New Roman"/>
-                <w:sz w:val="20"/>
-                <w:szCs w:val="20"/>
-              </w:rPr>
-              <w:t>t</w:t>
-            </w:r>
-          </w:p>
-          <w:p>
-            <w:pPr>
-              <w:rPr>
-                <w:rFonts w:ascii="Times New Roman" w:hAnsi="Times New Roman" w:cs="Times New Roman"/>
-                <w:sz w:val="20"/>
-                <w:szCs w:val="20"/>
-              </w:rPr>
-            </w:pPr>
-          </w:p>
-        </w:tc>
-      </w:tr>
-      <w:tr>
-        <w:trPr>
           <w:trHeight w:val="230"/>
         </w:trPr>
         <w:tc>
@@ -12117,6 +11798,7 @@
         </w:rPr>
       </w:pPr>
     </w:p>
+    <w:bookmarkEnd w:id="0"/>
     <w:p>
       <w:pPr>
         <w:rPr>

</xml_diff>